<commit_message>
Add some instructions for practice 1.
</commit_message>
<xml_diff>
--- a/Object - Oriented Programming Fundamentals in C#/Practice.docx
+++ b/Object - Oriented Programming Fundamentals in C#/Practice.docx
@@ -22,6 +22,13 @@
       </w:r>
     </w:p>
     <w:p>
+      <w:pPr>
+        <w:pStyle w:val="ListParagraph"/>
+        <w:numPr>
+          <w:ilvl w:val="0"/>
+          <w:numId w:val="3"/>
+        </w:numPr>
+      </w:pPr>
       <w:r>
         <w:t>-</w:t>
       </w:r>
@@ -50,6 +57,129 @@
         <w:pStyle w:val="ListParagraph"/>
         <w:numPr>
           <w:ilvl w:val="0"/>
+          <w:numId w:val="3"/>
+        </w:numPr>
+      </w:pPr>
+      <w:r>
+        <w:t xml:space="preserve">-Implements </w:t>
+      </w:r>
+      <w:proofErr w:type="spellStart"/>
+      <w:r>
+        <w:t>IBaseData</w:t>
+      </w:r>
+      <w:proofErr w:type="spellEnd"/>
+      <w:r>
+        <w:t xml:space="preserve"> and </w:t>
+      </w:r>
+      <w:proofErr w:type="spellStart"/>
+      <w:r>
+        <w:t>ILogger</w:t>
+      </w:r>
+      <w:proofErr w:type="spellEnd"/>
+      <w:r>
+        <w:t xml:space="preserve"> interfaces on all the entities of the project.</w:t>
+      </w:r>
+    </w:p>
+    <w:p>
+      <w:pPr>
+        <w:pStyle w:val="ListParagraph"/>
+        <w:numPr>
+          <w:ilvl w:val="0"/>
+          <w:numId w:val="3"/>
+        </w:numPr>
+      </w:pPr>
+      <w:r>
+        <w:t>-The Log method of the entities must log all the attributes of the object.</w:t>
+      </w:r>
+    </w:p>
+    <w:p>
+      <w:pPr>
+        <w:pStyle w:val="ListParagraph"/>
+        <w:numPr>
+          <w:ilvl w:val="0"/>
+          <w:numId w:val="3"/>
+        </w:numPr>
+      </w:pPr>
+      <w:r>
+        <w:t>-Develop repositories for all entities in the project.</w:t>
+      </w:r>
+    </w:p>
+    <w:p>
+      <w:pPr>
+        <w:pStyle w:val="ListParagraph"/>
+        <w:numPr>
+          <w:ilvl w:val="0"/>
+          <w:numId w:val="3"/>
+        </w:numPr>
+      </w:pPr>
+      <w:r>
+        <w:t>-</w:t>
+      </w:r>
+      <w:r>
+        <w:t xml:space="preserve">Develop at least </w:t>
+      </w:r>
+      <w:proofErr w:type="gramStart"/>
+      <w:r>
+        <w:t>one</w:t>
+      </w:r>
+      <w:r>
+        <w:t xml:space="preserve"> </w:t>
+      </w:r>
+      <w:r>
+        <w:t>unit</w:t>
+      </w:r>
+      <w:proofErr w:type="gramEnd"/>
+      <w:r>
+        <w:t xml:space="preserve"> test for one entity repository, the test must have a </w:t>
+      </w:r>
+      <w:proofErr w:type="spellStart"/>
+      <w:r>
+        <w:t>RetrieveValid</w:t>
+      </w:r>
+      <w:proofErr w:type="spellEnd"/>
+      <w:r>
+        <w:t xml:space="preserve"> and </w:t>
+      </w:r>
+      <w:proofErr w:type="spellStart"/>
+      <w:r>
+        <w:t>RetrieveNotFound</w:t>
+      </w:r>
+      <w:proofErr w:type="spellEnd"/>
+      <w:r>
+        <w:t xml:space="preserve"> methods, is desirable to get the data directly from database choosing the implementation of </w:t>
+      </w:r>
+      <w:r>
+        <w:t>you</w:t>
+      </w:r>
+      <w:r>
+        <w:t xml:space="preserve"> choose to call the database.</w:t>
+      </w:r>
+    </w:p>
+    <w:p>
+      <w:pPr>
+        <w:pStyle w:val="ListParagraph"/>
+        <w:numPr>
+          <w:ilvl w:val="0"/>
+          <w:numId w:val="3"/>
+        </w:numPr>
+      </w:pPr>
+      <w:r>
+        <w:t>-</w:t>
+      </w:r>
+      <w:r>
+        <w:t>Commit the solution to Git repository in the folder with your initials.</w:t>
+      </w:r>
+      <w:r>
+        <w:br/>
+      </w:r>
+      <w:bookmarkStart w:id="0" w:name="_GoBack"/>
+      <w:bookmarkEnd w:id="0"/>
+    </w:p>
+    <w:p>
+      <w:pPr>
+        <w:pStyle w:val="ListParagraph"/>
+        <w:numPr>
+          <w:ilvl w:val="0"/>
           <w:numId w:val="1"/>
         </w:numPr>
         <w:rPr>
@@ -481,6 +611,7 @@
         </w:numPr>
       </w:pPr>
       <w:r>
+        <w:lastRenderedPageBreak/>
         <w:t>Types of relationships</w:t>
       </w:r>
     </w:p>
@@ -576,7 +707,6 @@
           <w:b/>
           <w:bCs/>
         </w:rPr>
-        <w:lastRenderedPageBreak/>
         <w:t>Leveraging reuse through inheritance</w:t>
       </w:r>
     </w:p>
@@ -885,28 +1015,595 @@
           <w:b/>
           <w:bCs/>
         </w:rPr>
+        <w:t>Exercise</w:t>
+      </w:r>
+    </w:p>
+    <w:p>
+      <w:pPr>
+        <w:pStyle w:val="ListParagraph"/>
+        <w:numPr>
+          <w:ilvl w:val="0"/>
+          <w:numId w:val="1"/>
+        </w:numPr>
+        <w:rPr>
+          <w:b/>
+          <w:bCs/>
+        </w:rPr>
+      </w:pPr>
+      <w:r>
+        <w:rPr>
+          <w:b/>
+          <w:bCs/>
+        </w:rPr>
+        <w:t>Identifying classes from requirements</w:t>
+      </w:r>
+    </w:p>
+    <w:p>
+      <w:pPr>
+        <w:pStyle w:val="ListParagraph"/>
+        <w:ind w:left="360"/>
+      </w:pPr>
+      <w:r>
+        <w:rPr>
+          <w:b/>
+          <w:bCs/>
+        </w:rPr>
+        <w:t>Application Name</w:t>
+      </w:r>
+      <w:r>
+        <w:t>: Phone Book</w:t>
+      </w:r>
+    </w:p>
+    <w:p>
+      <w:pPr>
+        <w:pStyle w:val="ListParagraph"/>
+        <w:ind w:left="360"/>
+      </w:pPr>
+      <w:r>
+        <w:rPr>
+          <w:b/>
+          <w:bCs/>
+        </w:rPr>
+        <w:t>--</w:t>
+      </w:r>
+      <w:r>
+        <w:rPr>
+          <w:b/>
+          <w:bCs/>
+        </w:rPr>
+        <w:t>Requirements</w:t>
+      </w:r>
+      <w:r>
+        <w:t xml:space="preserve">: </w:t>
+      </w:r>
+    </w:p>
+    <w:p>
+      <w:pPr>
+        <w:pStyle w:val="ListParagraph"/>
+        <w:numPr>
+          <w:ilvl w:val="1"/>
+          <w:numId w:val="1"/>
+        </w:numPr>
+      </w:pPr>
+      <w:r>
+        <w:t>Build a web application that displays the employee data required to contact him.</w:t>
+      </w:r>
+    </w:p>
+    <w:p>
+      <w:pPr>
+        <w:pStyle w:val="ListParagraph"/>
+        <w:numPr>
+          <w:ilvl w:val="1"/>
+          <w:numId w:val="1"/>
+        </w:numPr>
+      </w:pPr>
+      <w:r>
+        <w:t>Displays the following employee data:</w:t>
+      </w:r>
+    </w:p>
+    <w:p>
+      <w:pPr>
+        <w:pStyle w:val="ListParagraph"/>
+        <w:numPr>
+          <w:ilvl w:val="2"/>
+          <w:numId w:val="1"/>
+        </w:numPr>
+      </w:pPr>
+      <w:r>
+        <w:t>Employee number</w:t>
+      </w:r>
+    </w:p>
+    <w:p>
+      <w:pPr>
+        <w:pStyle w:val="ListParagraph"/>
+        <w:numPr>
+          <w:ilvl w:val="2"/>
+          <w:numId w:val="1"/>
+        </w:numPr>
+      </w:pPr>
+      <w:r>
+        <w:t>Full name</w:t>
+      </w:r>
+    </w:p>
+    <w:p>
+      <w:pPr>
+        <w:pStyle w:val="ListParagraph"/>
+        <w:numPr>
+          <w:ilvl w:val="2"/>
+          <w:numId w:val="1"/>
+        </w:numPr>
+      </w:pPr>
+      <w:r>
+        <w:t>Job</w:t>
+      </w:r>
+    </w:p>
+    <w:p>
+      <w:pPr>
+        <w:pStyle w:val="ListParagraph"/>
+        <w:numPr>
+          <w:ilvl w:val="2"/>
+          <w:numId w:val="1"/>
+        </w:numPr>
+      </w:pPr>
+      <w:r>
+        <w:t>Cost Center</w:t>
+      </w:r>
+    </w:p>
+    <w:p>
+      <w:pPr>
+        <w:pStyle w:val="ListParagraph"/>
+        <w:numPr>
+          <w:ilvl w:val="2"/>
+          <w:numId w:val="1"/>
+        </w:numPr>
+      </w:pPr>
+      <w:r>
+        <w:t>Department</w:t>
+      </w:r>
+    </w:p>
+    <w:p>
+      <w:pPr>
+        <w:pStyle w:val="ListParagraph"/>
+        <w:numPr>
+          <w:ilvl w:val="2"/>
+          <w:numId w:val="1"/>
+        </w:numPr>
+      </w:pPr>
+      <w:r>
+        <w:t>Cell phone number</w:t>
+      </w:r>
+    </w:p>
+    <w:p>
+      <w:pPr>
+        <w:pStyle w:val="ListParagraph"/>
+        <w:numPr>
+          <w:ilvl w:val="2"/>
+          <w:numId w:val="1"/>
+        </w:numPr>
+      </w:pPr>
+      <w:r>
+        <w:t>Short phone number</w:t>
+      </w:r>
+    </w:p>
+    <w:p>
+      <w:pPr>
+        <w:pStyle w:val="ListParagraph"/>
+        <w:numPr>
+          <w:ilvl w:val="2"/>
+          <w:numId w:val="1"/>
+        </w:numPr>
+      </w:pPr>
+      <w:r>
+        <w:t>Extension phone number</w:t>
+      </w:r>
+    </w:p>
+    <w:p>
+      <w:pPr>
+        <w:pStyle w:val="ListParagraph"/>
+        <w:numPr>
+          <w:ilvl w:val="2"/>
+          <w:numId w:val="1"/>
+        </w:numPr>
+      </w:pPr>
+      <w:r>
+        <w:t>Shift</w:t>
+      </w:r>
+    </w:p>
+    <w:p>
+      <w:pPr>
+        <w:pStyle w:val="ListParagraph"/>
+        <w:numPr>
+          <w:ilvl w:val="1"/>
+          <w:numId w:val="1"/>
+        </w:numPr>
+      </w:pPr>
+      <w:r>
+        <w:t xml:space="preserve">The application </w:t>
+      </w:r>
+      <w:r>
+        <w:t>must have a search engine to filter the information:</w:t>
+      </w:r>
+    </w:p>
+    <w:p>
+      <w:pPr>
+        <w:pStyle w:val="ListParagraph"/>
+        <w:numPr>
+          <w:ilvl w:val="2"/>
+          <w:numId w:val="1"/>
+        </w:numPr>
+      </w:pPr>
+      <w:r>
+        <w:t>A general search engine that allows to search the entire data set.</w:t>
+      </w:r>
+    </w:p>
+    <w:p>
+      <w:pPr>
+        <w:pStyle w:val="ListParagraph"/>
+        <w:numPr>
+          <w:ilvl w:val="2"/>
+          <w:numId w:val="1"/>
+        </w:numPr>
+      </w:pPr>
+      <w:r>
+        <w:t>Each column must have its filter.</w:t>
+      </w:r>
+    </w:p>
+    <w:p>
+      <w:pPr>
+        <w:pStyle w:val="ListParagraph"/>
+        <w:numPr>
+          <w:ilvl w:val="1"/>
+          <w:numId w:val="1"/>
+        </w:numPr>
+      </w:pPr>
+      <w:r>
+        <w:t>The application must have an administration menu to:</w:t>
+      </w:r>
+    </w:p>
+    <w:p>
+      <w:pPr>
+        <w:pStyle w:val="ListParagraph"/>
+        <w:numPr>
+          <w:ilvl w:val="2"/>
+          <w:numId w:val="1"/>
+        </w:numPr>
+      </w:pPr>
+      <w:r>
+        <w:t>Add an employee.</w:t>
+      </w:r>
+    </w:p>
+    <w:p>
+      <w:pPr>
+        <w:pStyle w:val="ListParagraph"/>
+        <w:numPr>
+          <w:ilvl w:val="2"/>
+          <w:numId w:val="1"/>
+        </w:numPr>
+      </w:pPr>
+      <w:r>
+        <w:t>Edit an employee.</w:t>
+      </w:r>
+    </w:p>
+    <w:p>
+      <w:pPr>
+        <w:pStyle w:val="ListParagraph"/>
+        <w:numPr>
+          <w:ilvl w:val="2"/>
+          <w:numId w:val="1"/>
+        </w:numPr>
+      </w:pPr>
+      <w:r>
+        <w:t>Remove an employee.</w:t>
+      </w:r>
+    </w:p>
+    <w:p>
+      <w:pPr>
+        <w:pStyle w:val="ListParagraph"/>
+        <w:numPr>
+          <w:ilvl w:val="1"/>
+          <w:numId w:val="1"/>
+        </w:numPr>
+      </w:pPr>
+      <w:r>
+        <w:t>The application must have a user catalog to:</w:t>
+      </w:r>
+    </w:p>
+    <w:p>
+      <w:pPr>
+        <w:pStyle w:val="ListParagraph"/>
+        <w:numPr>
+          <w:ilvl w:val="2"/>
+          <w:numId w:val="1"/>
+        </w:numPr>
+      </w:pPr>
+      <w:r>
+        <w:t>Add a new user.</w:t>
+      </w:r>
+    </w:p>
+    <w:p>
+      <w:pPr>
+        <w:pStyle w:val="ListParagraph"/>
+        <w:numPr>
+          <w:ilvl w:val="2"/>
+          <w:numId w:val="1"/>
+        </w:numPr>
+      </w:pPr>
+      <w:r>
+        <w:t>Edit a user.</w:t>
+      </w:r>
+    </w:p>
+    <w:p>
+      <w:pPr>
+        <w:pStyle w:val="ListParagraph"/>
+        <w:numPr>
+          <w:ilvl w:val="2"/>
+          <w:numId w:val="1"/>
+        </w:numPr>
+      </w:pPr>
+      <w:r>
+        <w:t>Remove a user.</w:t>
+      </w:r>
+    </w:p>
+    <w:p>
+      <w:pPr>
+        <w:pStyle w:val="ListParagraph"/>
+        <w:numPr>
+          <w:ilvl w:val="1"/>
+          <w:numId w:val="1"/>
+        </w:numPr>
+      </w:pPr>
+      <w:r>
+        <w:t>The user types are:</w:t>
+      </w:r>
+    </w:p>
+    <w:p>
+      <w:pPr>
+        <w:pStyle w:val="ListParagraph"/>
+        <w:numPr>
+          <w:ilvl w:val="2"/>
+          <w:numId w:val="1"/>
+        </w:numPr>
+      </w:pPr>
+      <w:r>
+        <w:t>Administrator: Access to all features of the application.</w:t>
+      </w:r>
+    </w:p>
+    <w:p>
+      <w:pPr>
+        <w:pStyle w:val="ListParagraph"/>
+        <w:numPr>
+          <w:ilvl w:val="2"/>
+          <w:numId w:val="1"/>
+        </w:numPr>
+      </w:pPr>
+      <w:r>
+        <w:t>Common user: Access only to see the contact employee data.</w:t>
+      </w:r>
+    </w:p>
+    <w:p>
+      <w:pPr>
+        <w:pStyle w:val="ListParagraph"/>
+        <w:numPr>
+          <w:ilvl w:val="1"/>
+          <w:numId w:val="1"/>
+        </w:numPr>
+      </w:pPr>
+      <w:r>
+        <w:t>The application must have a configurable logo image.</w:t>
+      </w:r>
+    </w:p>
+    <w:p>
+      <w:pPr>
+        <w:pStyle w:val="ListParagraph"/>
+        <w:numPr>
+          <w:ilvl w:val="1"/>
+          <w:numId w:val="1"/>
+        </w:numPr>
+      </w:pPr>
+      <w:r>
+        <w:t>The application must have the option to export the contact employee data to Excel, PDF and print.</w:t>
+      </w:r>
+    </w:p>
+    <w:p>
+      <w:pPr>
+        <w:pStyle w:val="ListParagraph"/>
+        <w:ind w:left="360"/>
+      </w:pPr>
+    </w:p>
+    <w:p>
+      <w:pPr>
+        <w:pStyle w:val="ListParagraph"/>
+        <w:ind w:left="360"/>
+        <w:rPr>
+          <w:b/>
+          <w:bCs/>
+        </w:rPr>
+      </w:pPr>
+      <w:r>
+        <w:rPr>
+          <w:b/>
+          <w:bCs/>
+        </w:rPr>
+        <w:t>--</w:t>
+      </w:r>
+      <w:r>
+        <w:rPr>
+          <w:b/>
+          <w:bCs/>
+        </w:rPr>
+        <w:t>Classes</w:t>
+      </w:r>
+    </w:p>
+    <w:p>
+      <w:pPr>
+        <w:pStyle w:val="ListParagraph"/>
+        <w:ind w:left="360"/>
+        <w:rPr>
+          <w:b/>
+          <w:bCs/>
+        </w:rPr>
+      </w:pPr>
+    </w:p>
+    <w:p>
+      <w:pPr>
+        <w:pStyle w:val="ListParagraph"/>
+        <w:ind w:left="360"/>
+        <w:rPr>
+          <w:b/>
+          <w:bCs/>
+        </w:rPr>
+      </w:pPr>
+      <w:r>
+        <w:rPr>
+          <w:b/>
+          <w:bCs/>
+        </w:rPr>
+        <w:t>Employee</w:t>
+      </w:r>
+    </w:p>
+    <w:p>
+      <w:pPr>
+        <w:pStyle w:val="ListParagraph"/>
+        <w:numPr>
+          <w:ilvl w:val="1"/>
+          <w:numId w:val="1"/>
+        </w:numPr>
+      </w:pPr>
+      <w:r>
         <w:lastRenderedPageBreak/>
-        <w:t>Exercise</w:t>
-      </w:r>
-    </w:p>
-    <w:p>
-      <w:pPr>
-        <w:pStyle w:val="ListParagraph"/>
-        <w:numPr>
-          <w:ilvl w:val="0"/>
-          <w:numId w:val="1"/>
-        </w:numPr>
-        <w:rPr>
-          <w:b/>
-          <w:bCs/>
-        </w:rPr>
-      </w:pPr>
-      <w:r>
-        <w:rPr>
-          <w:b/>
-          <w:bCs/>
-        </w:rPr>
-        <w:t>Identifying classes from requirements</w:t>
+        <w:t>Employee number</w:t>
+      </w:r>
+    </w:p>
+    <w:p>
+      <w:pPr>
+        <w:pStyle w:val="ListParagraph"/>
+        <w:numPr>
+          <w:ilvl w:val="1"/>
+          <w:numId w:val="1"/>
+        </w:numPr>
+      </w:pPr>
+      <w:r>
+        <w:t>First name</w:t>
+      </w:r>
+    </w:p>
+    <w:p>
+      <w:pPr>
+        <w:pStyle w:val="ListParagraph"/>
+        <w:numPr>
+          <w:ilvl w:val="1"/>
+          <w:numId w:val="1"/>
+        </w:numPr>
+      </w:pPr>
+      <w:r>
+        <w:t>Last name</w:t>
+      </w:r>
+    </w:p>
+    <w:p>
+      <w:pPr>
+        <w:pStyle w:val="ListParagraph"/>
+        <w:numPr>
+          <w:ilvl w:val="1"/>
+          <w:numId w:val="1"/>
+        </w:numPr>
+      </w:pPr>
+      <w:r>
+        <w:t>Second name</w:t>
+      </w:r>
+    </w:p>
+    <w:p>
+      <w:pPr>
+        <w:pStyle w:val="ListParagraph"/>
+        <w:numPr>
+          <w:ilvl w:val="1"/>
+          <w:numId w:val="1"/>
+        </w:numPr>
+      </w:pPr>
+      <w:r>
+        <w:t>Email</w:t>
+      </w:r>
+    </w:p>
+    <w:p>
+      <w:pPr>
+        <w:pStyle w:val="ListParagraph"/>
+        <w:numPr>
+          <w:ilvl w:val="1"/>
+          <w:numId w:val="1"/>
+        </w:numPr>
+      </w:pPr>
+      <w:r>
+        <w:t>Cell phone number</w:t>
+      </w:r>
+    </w:p>
+    <w:p>
+      <w:pPr>
+        <w:pStyle w:val="ListParagraph"/>
+        <w:numPr>
+          <w:ilvl w:val="1"/>
+          <w:numId w:val="1"/>
+        </w:numPr>
+      </w:pPr>
+      <w:r>
+        <w:t>Short number</w:t>
+      </w:r>
+    </w:p>
+    <w:p>
+      <w:pPr>
+        <w:pStyle w:val="ListParagraph"/>
+        <w:numPr>
+          <w:ilvl w:val="1"/>
+          <w:numId w:val="1"/>
+        </w:numPr>
+      </w:pPr>
+      <w:r>
+        <w:t>Extension number</w:t>
+      </w:r>
+    </w:p>
+    <w:p>
+      <w:pPr>
+        <w:pStyle w:val="ListParagraph"/>
+        <w:numPr>
+          <w:ilvl w:val="1"/>
+          <w:numId w:val="1"/>
+        </w:numPr>
+      </w:pPr>
+      <w:r>
+        <w:t>Status</w:t>
+      </w:r>
+    </w:p>
+    <w:p>
+      <w:pPr>
+        <w:pStyle w:val="ListParagraph"/>
+        <w:numPr>
+          <w:ilvl w:val="1"/>
+          <w:numId w:val="1"/>
+        </w:numPr>
+      </w:pPr>
+      <w:r>
+        <w:t>Shift</w:t>
+      </w:r>
+    </w:p>
+    <w:p>
+      <w:pPr>
+        <w:pStyle w:val="ListParagraph"/>
+        <w:numPr>
+          <w:ilvl w:val="1"/>
+          <w:numId w:val="1"/>
+        </w:numPr>
+      </w:pPr>
+      <w:r>
+        <w:t>Job</w:t>
+      </w:r>
+    </w:p>
+    <w:p>
+      <w:pPr>
+        <w:pStyle w:val="ListParagraph"/>
+        <w:numPr>
+          <w:ilvl w:val="1"/>
+          <w:numId w:val="1"/>
+        </w:numPr>
+      </w:pPr>
+      <w:r>
+        <w:t>Department</w:t>
       </w:r>
     </w:p>
     <w:p>
@@ -914,97 +1611,92 @@
         <w:pStyle w:val="ListParagraph"/>
         <w:ind w:left="360"/>
       </w:pPr>
-      <w:r>
-        <w:rPr>
-          <w:b/>
-          <w:bCs/>
-        </w:rPr>
-        <w:t>Application Name</w:t>
-      </w:r>
-      <w:r>
-        <w:t>: Phone Book</w:t>
-      </w:r>
     </w:p>
     <w:p>
       <w:pPr>
         <w:pStyle w:val="ListParagraph"/>
         <w:ind w:left="360"/>
-      </w:pPr>
-      <w:r>
-        <w:rPr>
-          <w:b/>
-          <w:bCs/>
-        </w:rPr>
-        <w:t>--</w:t>
-      </w:r>
-      <w:r>
-        <w:rPr>
-          <w:b/>
-          <w:bCs/>
-        </w:rPr>
-        <w:t>Requirements</w:t>
-      </w:r>
-      <w:r>
-        <w:t xml:space="preserve">: </w:t>
-      </w:r>
-    </w:p>
-    <w:p>
-      <w:pPr>
-        <w:pStyle w:val="ListParagraph"/>
-        <w:numPr>
-          <w:ilvl w:val="1"/>
-          <w:numId w:val="1"/>
-        </w:numPr>
-      </w:pPr>
-      <w:r>
-        <w:t>Build a web application that displays the employee data required to contact him.</w:t>
-      </w:r>
-    </w:p>
-    <w:p>
-      <w:pPr>
-        <w:pStyle w:val="ListParagraph"/>
-        <w:numPr>
-          <w:ilvl w:val="1"/>
-          <w:numId w:val="1"/>
-        </w:numPr>
-      </w:pPr>
-      <w:r>
-        <w:t>Displays the following employee data:</w:t>
-      </w:r>
-    </w:p>
-    <w:p>
-      <w:pPr>
-        <w:pStyle w:val="ListParagraph"/>
-        <w:numPr>
-          <w:ilvl w:val="2"/>
-          <w:numId w:val="1"/>
-        </w:numPr>
-      </w:pPr>
-      <w:r>
-        <w:t>Employee number</w:t>
-      </w:r>
-    </w:p>
-    <w:p>
-      <w:pPr>
-        <w:pStyle w:val="ListParagraph"/>
-        <w:numPr>
-          <w:ilvl w:val="2"/>
-          <w:numId w:val="1"/>
-        </w:numPr>
-      </w:pPr>
-      <w:r>
-        <w:t>Full name</w:t>
-      </w:r>
-    </w:p>
-    <w:p>
-      <w:pPr>
-        <w:pStyle w:val="ListParagraph"/>
-        <w:numPr>
-          <w:ilvl w:val="2"/>
-          <w:numId w:val="1"/>
-        </w:numPr>
-      </w:pPr>
-      <w:r>
+        <w:rPr>
+          <w:b/>
+          <w:bCs/>
+        </w:rPr>
+      </w:pPr>
+      <w:r>
+        <w:rPr>
+          <w:b/>
+          <w:bCs/>
+        </w:rPr>
+        <w:t>Department</w:t>
+      </w:r>
+    </w:p>
+    <w:p>
+      <w:pPr>
+        <w:pStyle w:val="ListParagraph"/>
+        <w:numPr>
+          <w:ilvl w:val="1"/>
+          <w:numId w:val="1"/>
+        </w:numPr>
+      </w:pPr>
+      <w:r>
+        <w:t>Description</w:t>
+      </w:r>
+    </w:p>
+    <w:p>
+      <w:pPr>
+        <w:pStyle w:val="ListParagraph"/>
+        <w:numPr>
+          <w:ilvl w:val="1"/>
+          <w:numId w:val="1"/>
+        </w:numPr>
+      </w:pPr>
+      <w:r>
+        <w:t>Cost center</w:t>
+      </w:r>
+    </w:p>
+    <w:p>
+      <w:pPr>
+        <w:pStyle w:val="ListParagraph"/>
+        <w:numPr>
+          <w:ilvl w:val="1"/>
+          <w:numId w:val="1"/>
+        </w:numPr>
+      </w:pPr>
+      <w:r>
+        <w:t>Status</w:t>
+      </w:r>
+    </w:p>
+    <w:p>
+      <w:pPr>
+        <w:pStyle w:val="ListParagraph"/>
+        <w:numPr>
+          <w:ilvl w:val="1"/>
+          <w:numId w:val="1"/>
+        </w:numPr>
+      </w:pPr>
+      <w:r>
+        <w:t>Manager</w:t>
+      </w:r>
+    </w:p>
+    <w:p>
+      <w:pPr>
+        <w:pStyle w:val="ListParagraph"/>
+        <w:ind w:left="360"/>
+      </w:pPr>
+    </w:p>
+    <w:p>
+      <w:pPr>
+        <w:pStyle w:val="ListParagraph"/>
+        <w:ind w:left="360"/>
+        <w:rPr>
+          <w:b/>
+          <w:bCs/>
+        </w:rPr>
+      </w:pPr>
+      <w:r>
+        <w:rPr>
+          <w:b/>
+          <w:bCs/>
+        </w:rPr>
         <w:t>Job</w:t>
       </w:r>
     </w:p>
@@ -1012,19 +1704,31 @@
       <w:pPr>
         <w:pStyle w:val="ListParagraph"/>
         <w:numPr>
-          <w:ilvl w:val="2"/>
-          <w:numId w:val="1"/>
-        </w:numPr>
-      </w:pPr>
-      <w:r>
-        <w:t>Cost Center</w:t>
-      </w:r>
-    </w:p>
-    <w:p>
-      <w:pPr>
-        <w:pStyle w:val="ListParagraph"/>
-        <w:numPr>
-          <w:ilvl w:val="2"/>
+          <w:ilvl w:val="1"/>
+          <w:numId w:val="1"/>
+        </w:numPr>
+      </w:pPr>
+      <w:r>
+        <w:t>Description</w:t>
+      </w:r>
+    </w:p>
+    <w:p>
+      <w:pPr>
+        <w:pStyle w:val="ListParagraph"/>
+        <w:numPr>
+          <w:ilvl w:val="1"/>
+          <w:numId w:val="1"/>
+        </w:numPr>
+      </w:pPr>
+      <w:r>
+        <w:t>Status</w:t>
+      </w:r>
+    </w:p>
+    <w:p>
+      <w:pPr>
+        <w:pStyle w:val="ListParagraph"/>
+        <w:numPr>
+          <w:ilvl w:val="1"/>
           <w:numId w:val="1"/>
         </w:numPr>
       </w:pPr>
@@ -1035,48 +1739,23 @@
     <w:p>
       <w:pPr>
         <w:pStyle w:val="ListParagraph"/>
-        <w:numPr>
-          <w:ilvl w:val="2"/>
-          <w:numId w:val="1"/>
-        </w:numPr>
-      </w:pPr>
-      <w:r>
-        <w:t>Cell phone number</w:t>
-      </w:r>
-    </w:p>
-    <w:p>
-      <w:pPr>
-        <w:pStyle w:val="ListParagraph"/>
-        <w:numPr>
-          <w:ilvl w:val="2"/>
-          <w:numId w:val="1"/>
-        </w:numPr>
-      </w:pPr>
-      <w:r>
-        <w:t>Short phone number</w:t>
-      </w:r>
-    </w:p>
-    <w:p>
-      <w:pPr>
-        <w:pStyle w:val="ListParagraph"/>
-        <w:numPr>
-          <w:ilvl w:val="2"/>
-          <w:numId w:val="1"/>
-        </w:numPr>
-      </w:pPr>
-      <w:r>
-        <w:t>Extension phone number</w:t>
-      </w:r>
-    </w:p>
-    <w:p>
-      <w:pPr>
-        <w:pStyle w:val="ListParagraph"/>
-        <w:numPr>
-          <w:ilvl w:val="2"/>
-          <w:numId w:val="1"/>
-        </w:numPr>
-      </w:pPr>
-      <w:r>
+        <w:ind w:left="1080"/>
+      </w:pPr>
+    </w:p>
+    <w:p>
+      <w:pPr>
+        <w:pStyle w:val="ListParagraph"/>
+        <w:ind w:left="360"/>
+        <w:rPr>
+          <w:b/>
+          <w:bCs/>
+        </w:rPr>
+      </w:pPr>
+      <w:r>
+        <w:rPr>
+          <w:b/>
+          <w:bCs/>
+        </w:rPr>
         <w:t>Shift</w:t>
       </w:r>
     </w:p>
@@ -1089,190 +1768,19 @@
         </w:numPr>
       </w:pPr>
       <w:r>
-        <w:t xml:space="preserve">The application </w:t>
-      </w:r>
-      <w:r>
-        <w:t>must have a search engine to filter the information:</w:t>
-      </w:r>
-    </w:p>
-    <w:p>
-      <w:pPr>
-        <w:pStyle w:val="ListParagraph"/>
-        <w:numPr>
-          <w:ilvl w:val="2"/>
-          <w:numId w:val="1"/>
-        </w:numPr>
-      </w:pPr>
-      <w:r>
-        <w:t>A general search engine that allows to search the entire data set.</w:t>
-      </w:r>
-    </w:p>
-    <w:p>
-      <w:pPr>
-        <w:pStyle w:val="ListParagraph"/>
-        <w:numPr>
-          <w:ilvl w:val="2"/>
-          <w:numId w:val="1"/>
-        </w:numPr>
-      </w:pPr>
-      <w:r>
-        <w:t>Each column must have its filter.</w:t>
-      </w:r>
-    </w:p>
-    <w:p>
-      <w:pPr>
-        <w:pStyle w:val="ListParagraph"/>
-        <w:numPr>
-          <w:ilvl w:val="1"/>
-          <w:numId w:val="1"/>
-        </w:numPr>
-      </w:pPr>
-      <w:r>
-        <w:t>The application must have an administration menu to:</w:t>
-      </w:r>
-    </w:p>
-    <w:p>
-      <w:pPr>
-        <w:pStyle w:val="ListParagraph"/>
-        <w:numPr>
-          <w:ilvl w:val="2"/>
-          <w:numId w:val="1"/>
-        </w:numPr>
-      </w:pPr>
-      <w:r>
-        <w:t>Add an employee.</w:t>
-      </w:r>
-    </w:p>
-    <w:p>
-      <w:pPr>
-        <w:pStyle w:val="ListParagraph"/>
-        <w:numPr>
-          <w:ilvl w:val="2"/>
-          <w:numId w:val="1"/>
-        </w:numPr>
-      </w:pPr>
-      <w:r>
-        <w:t>Edit an employee.</w:t>
-      </w:r>
-    </w:p>
-    <w:p>
-      <w:pPr>
-        <w:pStyle w:val="ListParagraph"/>
-        <w:numPr>
-          <w:ilvl w:val="2"/>
-          <w:numId w:val="1"/>
-        </w:numPr>
-      </w:pPr>
-      <w:r>
-        <w:t>Remove an employee.</w:t>
-      </w:r>
-    </w:p>
-    <w:p>
-      <w:pPr>
-        <w:pStyle w:val="ListParagraph"/>
-        <w:numPr>
-          <w:ilvl w:val="1"/>
-          <w:numId w:val="1"/>
-        </w:numPr>
-      </w:pPr>
-      <w:r>
-        <w:t>The application must have a user catalog to:</w:t>
-      </w:r>
-    </w:p>
-    <w:p>
-      <w:pPr>
-        <w:pStyle w:val="ListParagraph"/>
-        <w:numPr>
-          <w:ilvl w:val="2"/>
-          <w:numId w:val="1"/>
-        </w:numPr>
-      </w:pPr>
-      <w:r>
-        <w:t>Add a new user.</w:t>
-      </w:r>
-    </w:p>
-    <w:p>
-      <w:pPr>
-        <w:pStyle w:val="ListParagraph"/>
-        <w:numPr>
-          <w:ilvl w:val="2"/>
-          <w:numId w:val="1"/>
-        </w:numPr>
-      </w:pPr>
-      <w:r>
-        <w:t>Edit a user.</w:t>
-      </w:r>
-    </w:p>
-    <w:p>
-      <w:pPr>
-        <w:pStyle w:val="ListParagraph"/>
-        <w:numPr>
-          <w:ilvl w:val="2"/>
-          <w:numId w:val="1"/>
-        </w:numPr>
-      </w:pPr>
-      <w:r>
-        <w:t>Remove a user.</w:t>
-      </w:r>
-    </w:p>
-    <w:p>
-      <w:pPr>
-        <w:pStyle w:val="ListParagraph"/>
-        <w:numPr>
-          <w:ilvl w:val="1"/>
-          <w:numId w:val="1"/>
-        </w:numPr>
-      </w:pPr>
-      <w:r>
-        <w:t>The user types are:</w:t>
-      </w:r>
-    </w:p>
-    <w:p>
-      <w:pPr>
-        <w:pStyle w:val="ListParagraph"/>
-        <w:numPr>
-          <w:ilvl w:val="2"/>
-          <w:numId w:val="1"/>
-        </w:numPr>
-      </w:pPr>
-      <w:r>
-        <w:t>Administrator: Access to all features of the application.</w:t>
-      </w:r>
-    </w:p>
-    <w:p>
-      <w:pPr>
-        <w:pStyle w:val="ListParagraph"/>
-        <w:numPr>
-          <w:ilvl w:val="2"/>
-          <w:numId w:val="1"/>
-        </w:numPr>
-      </w:pPr>
-      <w:r>
-        <w:t>Common user: Access only to see the contact employee data.</w:t>
-      </w:r>
-    </w:p>
-    <w:p>
-      <w:pPr>
-        <w:pStyle w:val="ListParagraph"/>
-        <w:numPr>
-          <w:ilvl w:val="1"/>
-          <w:numId w:val="1"/>
-        </w:numPr>
-      </w:pPr>
-      <w:r>
-        <w:t>The application must have a configurable logo image.</w:t>
-      </w:r>
-    </w:p>
-    <w:p>
-      <w:pPr>
-        <w:pStyle w:val="ListParagraph"/>
-        <w:numPr>
-          <w:ilvl w:val="1"/>
-          <w:numId w:val="1"/>
-        </w:numPr>
-      </w:pPr>
-      <w:r>
-        <w:t>The application must have the option to export the contact employee data to Excel, PDF and print.</w:t>
+        <w:t>Description</w:t>
+      </w:r>
+    </w:p>
+    <w:p>
+      <w:pPr>
+        <w:pStyle w:val="ListParagraph"/>
+        <w:numPr>
+          <w:ilvl w:val="1"/>
+          <w:numId w:val="1"/>
+        </w:numPr>
+      </w:pPr>
+      <w:r>
+        <w:t>Status</w:t>
       </w:r>
     </w:p>
     <w:p>
@@ -1295,53 +1803,43 @@
           <w:b/>
           <w:bCs/>
         </w:rPr>
-        <w:t>--</w:t>
-      </w:r>
-      <w:r>
-        <w:rPr>
-          <w:b/>
-          <w:bCs/>
-        </w:rPr>
-        <w:t>Classes</w:t>
-      </w:r>
-    </w:p>
-    <w:p>
-      <w:pPr>
-        <w:pStyle w:val="ListParagraph"/>
-        <w:ind w:left="360"/>
-        <w:rPr>
-          <w:b/>
-          <w:bCs/>
-        </w:rPr>
-      </w:pPr>
-    </w:p>
-    <w:p>
-      <w:pPr>
-        <w:pStyle w:val="ListParagraph"/>
-        <w:ind w:left="360"/>
-        <w:rPr>
-          <w:b/>
-          <w:bCs/>
-        </w:rPr>
-      </w:pPr>
-      <w:r>
-        <w:rPr>
-          <w:b/>
-          <w:bCs/>
-        </w:rPr>
-        <w:t>Employee</w:t>
-      </w:r>
-    </w:p>
-    <w:p>
-      <w:pPr>
-        <w:pStyle w:val="ListParagraph"/>
-        <w:numPr>
-          <w:ilvl w:val="1"/>
-          <w:numId w:val="1"/>
-        </w:numPr>
-      </w:pPr>
-      <w:r>
-        <w:t>Employee number</w:t>
+        <w:t>User</w:t>
+      </w:r>
+    </w:p>
+    <w:p>
+      <w:pPr>
+        <w:pStyle w:val="ListParagraph"/>
+        <w:numPr>
+          <w:ilvl w:val="1"/>
+          <w:numId w:val="1"/>
+        </w:numPr>
+      </w:pPr>
+      <w:r>
+        <w:t>Username</w:t>
+      </w:r>
+    </w:p>
+    <w:p>
+      <w:pPr>
+        <w:pStyle w:val="ListParagraph"/>
+        <w:numPr>
+          <w:ilvl w:val="1"/>
+          <w:numId w:val="1"/>
+        </w:numPr>
+      </w:pPr>
+      <w:r>
+        <w:t>Password</w:t>
+      </w:r>
+    </w:p>
+    <w:p>
+      <w:pPr>
+        <w:pStyle w:val="ListParagraph"/>
+        <w:numPr>
+          <w:ilvl w:val="1"/>
+          <w:numId w:val="1"/>
+        </w:numPr>
+      </w:pPr>
+      <w:r>
+        <w:t>Status</w:t>
       </w:r>
     </w:p>
     <w:p>
@@ -1377,7 +1875,7 @@
         </w:numPr>
       </w:pPr>
       <w:r>
-        <w:t>Second name</w:t>
+        <w:t>Second last name</w:t>
       </w:r>
     </w:p>
     <w:p>
@@ -1401,44 +1899,7 @@
         </w:numPr>
       </w:pPr>
       <w:r>
-        <w:t>Cell phone number</w:t>
-      </w:r>
-    </w:p>
-    <w:p>
-      <w:pPr>
-        <w:pStyle w:val="ListParagraph"/>
-        <w:numPr>
-          <w:ilvl w:val="1"/>
-          <w:numId w:val="1"/>
-        </w:numPr>
-      </w:pPr>
-      <w:r>
-        <w:t>Short number</w:t>
-      </w:r>
-    </w:p>
-    <w:p>
-      <w:pPr>
-        <w:pStyle w:val="ListParagraph"/>
-        <w:numPr>
-          <w:ilvl w:val="1"/>
-          <w:numId w:val="1"/>
-        </w:numPr>
-      </w:pPr>
-      <w:r>
-        <w:t>Extension number</w:t>
-      </w:r>
-    </w:p>
-    <w:p>
-      <w:pPr>
-        <w:pStyle w:val="ListParagraph"/>
-        <w:numPr>
-          <w:ilvl w:val="1"/>
-          <w:numId w:val="1"/>
-        </w:numPr>
-      </w:pPr>
-      <w:r>
-        <w:lastRenderedPageBreak/>
-        <w:t>Status</w:t>
+        <w:t>User type</w:t>
       </w:r>
     </w:p>
     <w:p>
@@ -1462,342 +1923,8 @@
         </w:numPr>
       </w:pPr>
       <w:r>
-        <w:t>Job</w:t>
-      </w:r>
-    </w:p>
-    <w:p>
-      <w:pPr>
-        <w:pStyle w:val="ListParagraph"/>
-        <w:numPr>
-          <w:ilvl w:val="1"/>
-          <w:numId w:val="1"/>
-        </w:numPr>
-      </w:pPr>
-      <w:r>
         <w:t>Department</w:t>
       </w:r>
-    </w:p>
-    <w:p>
-      <w:pPr>
-        <w:pStyle w:val="ListParagraph"/>
-        <w:ind w:left="360"/>
-      </w:pPr>
-    </w:p>
-    <w:p>
-      <w:pPr>
-        <w:pStyle w:val="ListParagraph"/>
-        <w:ind w:left="360"/>
-        <w:rPr>
-          <w:b/>
-          <w:bCs/>
-        </w:rPr>
-      </w:pPr>
-      <w:r>
-        <w:rPr>
-          <w:b/>
-          <w:bCs/>
-        </w:rPr>
-        <w:t>Department</w:t>
-      </w:r>
-    </w:p>
-    <w:p>
-      <w:pPr>
-        <w:pStyle w:val="ListParagraph"/>
-        <w:numPr>
-          <w:ilvl w:val="1"/>
-          <w:numId w:val="1"/>
-        </w:numPr>
-      </w:pPr>
-      <w:r>
-        <w:t>Description</w:t>
-      </w:r>
-    </w:p>
-    <w:p>
-      <w:pPr>
-        <w:pStyle w:val="ListParagraph"/>
-        <w:numPr>
-          <w:ilvl w:val="1"/>
-          <w:numId w:val="1"/>
-        </w:numPr>
-      </w:pPr>
-      <w:r>
-        <w:t>Cost center</w:t>
-      </w:r>
-    </w:p>
-    <w:p>
-      <w:pPr>
-        <w:pStyle w:val="ListParagraph"/>
-        <w:numPr>
-          <w:ilvl w:val="1"/>
-          <w:numId w:val="1"/>
-        </w:numPr>
-      </w:pPr>
-      <w:r>
-        <w:t>Status</w:t>
-      </w:r>
-    </w:p>
-    <w:p>
-      <w:pPr>
-        <w:pStyle w:val="ListParagraph"/>
-        <w:numPr>
-          <w:ilvl w:val="1"/>
-          <w:numId w:val="1"/>
-        </w:numPr>
-      </w:pPr>
-      <w:r>
-        <w:t>Manager</w:t>
-      </w:r>
-    </w:p>
-    <w:p>
-      <w:pPr>
-        <w:pStyle w:val="ListParagraph"/>
-        <w:ind w:left="360"/>
-      </w:pPr>
-    </w:p>
-    <w:p>
-      <w:pPr>
-        <w:pStyle w:val="ListParagraph"/>
-        <w:ind w:left="360"/>
-        <w:rPr>
-          <w:b/>
-          <w:bCs/>
-        </w:rPr>
-      </w:pPr>
-      <w:r>
-        <w:rPr>
-          <w:b/>
-          <w:bCs/>
-        </w:rPr>
-        <w:t>Job</w:t>
-      </w:r>
-    </w:p>
-    <w:p>
-      <w:pPr>
-        <w:pStyle w:val="ListParagraph"/>
-        <w:numPr>
-          <w:ilvl w:val="1"/>
-          <w:numId w:val="1"/>
-        </w:numPr>
-      </w:pPr>
-      <w:r>
-        <w:t>Description</w:t>
-      </w:r>
-    </w:p>
-    <w:p>
-      <w:pPr>
-        <w:pStyle w:val="ListParagraph"/>
-        <w:numPr>
-          <w:ilvl w:val="1"/>
-          <w:numId w:val="1"/>
-        </w:numPr>
-      </w:pPr>
-      <w:r>
-        <w:t>Status</w:t>
-      </w:r>
-    </w:p>
-    <w:p>
-      <w:pPr>
-        <w:pStyle w:val="ListParagraph"/>
-        <w:numPr>
-          <w:ilvl w:val="1"/>
-          <w:numId w:val="1"/>
-        </w:numPr>
-      </w:pPr>
-      <w:r>
-        <w:t>Department</w:t>
-      </w:r>
-    </w:p>
-    <w:p>
-      <w:pPr>
-        <w:pStyle w:val="ListParagraph"/>
-        <w:ind w:left="1080"/>
-      </w:pPr>
-    </w:p>
-    <w:p>
-      <w:pPr>
-        <w:pStyle w:val="ListParagraph"/>
-        <w:ind w:left="360"/>
-        <w:rPr>
-          <w:b/>
-          <w:bCs/>
-        </w:rPr>
-      </w:pPr>
-      <w:r>
-        <w:rPr>
-          <w:b/>
-          <w:bCs/>
-        </w:rPr>
-        <w:t>Shift</w:t>
-      </w:r>
-    </w:p>
-    <w:p>
-      <w:pPr>
-        <w:pStyle w:val="ListParagraph"/>
-        <w:numPr>
-          <w:ilvl w:val="1"/>
-          <w:numId w:val="1"/>
-        </w:numPr>
-      </w:pPr>
-      <w:r>
-        <w:t>Description</w:t>
-      </w:r>
-    </w:p>
-    <w:p>
-      <w:pPr>
-        <w:pStyle w:val="ListParagraph"/>
-        <w:numPr>
-          <w:ilvl w:val="1"/>
-          <w:numId w:val="1"/>
-        </w:numPr>
-      </w:pPr>
-      <w:r>
-        <w:t>Status</w:t>
-      </w:r>
-    </w:p>
-    <w:p>
-      <w:pPr>
-        <w:pStyle w:val="ListParagraph"/>
-        <w:ind w:left="360"/>
-      </w:pPr>
-    </w:p>
-    <w:p>
-      <w:pPr>
-        <w:pStyle w:val="ListParagraph"/>
-        <w:ind w:left="360"/>
-        <w:rPr>
-          <w:b/>
-          <w:bCs/>
-        </w:rPr>
-      </w:pPr>
-      <w:r>
-        <w:rPr>
-          <w:b/>
-          <w:bCs/>
-        </w:rPr>
-        <w:t>User</w:t>
-      </w:r>
-    </w:p>
-    <w:p>
-      <w:pPr>
-        <w:pStyle w:val="ListParagraph"/>
-        <w:numPr>
-          <w:ilvl w:val="1"/>
-          <w:numId w:val="1"/>
-        </w:numPr>
-      </w:pPr>
-      <w:r>
-        <w:t>Username</w:t>
-      </w:r>
-    </w:p>
-    <w:p>
-      <w:pPr>
-        <w:pStyle w:val="ListParagraph"/>
-        <w:numPr>
-          <w:ilvl w:val="1"/>
-          <w:numId w:val="1"/>
-        </w:numPr>
-      </w:pPr>
-      <w:r>
-        <w:t>Password</w:t>
-      </w:r>
-    </w:p>
-    <w:p>
-      <w:pPr>
-        <w:pStyle w:val="ListParagraph"/>
-        <w:numPr>
-          <w:ilvl w:val="1"/>
-          <w:numId w:val="1"/>
-        </w:numPr>
-      </w:pPr>
-      <w:r>
-        <w:t>Status</w:t>
-      </w:r>
-    </w:p>
-    <w:p>
-      <w:pPr>
-        <w:pStyle w:val="ListParagraph"/>
-        <w:numPr>
-          <w:ilvl w:val="1"/>
-          <w:numId w:val="1"/>
-        </w:numPr>
-      </w:pPr>
-      <w:r>
-        <w:t>First name</w:t>
-      </w:r>
-    </w:p>
-    <w:p>
-      <w:pPr>
-        <w:pStyle w:val="ListParagraph"/>
-        <w:numPr>
-          <w:ilvl w:val="1"/>
-          <w:numId w:val="1"/>
-        </w:numPr>
-      </w:pPr>
-      <w:r>
-        <w:t>Last name</w:t>
-      </w:r>
-    </w:p>
-    <w:p>
-      <w:pPr>
-        <w:pStyle w:val="ListParagraph"/>
-        <w:numPr>
-          <w:ilvl w:val="1"/>
-          <w:numId w:val="1"/>
-        </w:numPr>
-      </w:pPr>
-      <w:r>
-        <w:t>Second last name</w:t>
-      </w:r>
-    </w:p>
-    <w:p>
-      <w:pPr>
-        <w:pStyle w:val="ListParagraph"/>
-        <w:numPr>
-          <w:ilvl w:val="1"/>
-          <w:numId w:val="1"/>
-        </w:numPr>
-      </w:pPr>
-      <w:r>
-        <w:t>Email</w:t>
-      </w:r>
-    </w:p>
-    <w:p>
-      <w:pPr>
-        <w:pStyle w:val="ListParagraph"/>
-        <w:numPr>
-          <w:ilvl w:val="1"/>
-          <w:numId w:val="1"/>
-        </w:numPr>
-      </w:pPr>
-      <w:r>
-        <w:t>User type</w:t>
-      </w:r>
-    </w:p>
-    <w:p>
-      <w:pPr>
-        <w:pStyle w:val="ListParagraph"/>
-        <w:numPr>
-          <w:ilvl w:val="1"/>
-          <w:numId w:val="1"/>
-        </w:numPr>
-      </w:pPr>
-      <w:r>
-        <w:t>Shift</w:t>
-      </w:r>
-    </w:p>
-    <w:p>
-      <w:pPr>
-        <w:pStyle w:val="ListParagraph"/>
-        <w:numPr>
-          <w:ilvl w:val="1"/>
-          <w:numId w:val="1"/>
-        </w:numPr>
-      </w:pPr>
-      <w:r>
-        <w:t>Department</w:t>
-      </w:r>
-      <w:bookmarkStart w:id="0" w:name="_GoBack"/>
-      <w:bookmarkEnd w:id="0"/>
     </w:p>
     <w:p>
       <w:pPr>
@@ -1879,6 +2006,92 @@
 <file path=word/numbering.xml><?xml version="1.0" encoding="utf-8"?>
 <w:numbering xmlns:wpc="http://schemas.microsoft.com/office/word/2010/wordprocessingCanvas" xmlns:cx="http://schemas.microsoft.com/office/drawing/2014/chartex" xmlns:cx1="http://schemas.microsoft.com/office/drawing/2015/9/8/chartex" xmlns:cx2="http://schemas.microsoft.com/office/drawing/2015/10/21/chartex" xmlns:cx3="http://schemas.microsoft.com/office/drawing/2016/5/9/chartex" xmlns:cx4="http://schemas.microsoft.com/office/drawing/2016/5/10/chartex" xmlns:cx5="http://schemas.microsoft.com/office/drawing/2016/5/11/chartex" xmlns:cx6="http://schemas.microsoft.com/office/drawing/2016/5/12/chartex" xmlns:cx7="http://schemas.microsoft.com/office/drawing/2016/5/13/chartex" xmlns:cx8="http://schemas.microsoft.com/office/drawing/2016/5/14/chartex" xmlns:mc="http://schemas.openxmlformats.org/markup-compatibility/2006" xmlns:aink="http://schemas.microsoft.com/office/drawing/2016/ink" xmlns:am3d="http://schemas.microsoft.com/office/drawing/2017/model3d" xmlns:o="urn:schemas-microsoft-com:office:office" xmlns:r="http://schemas.openxmlformats.org/officeDocument/2006/relationships" xmlns:m="http://schemas.openxmlformats.org/officeDocument/2006/math" xmlns:v="urn:schemas-microsoft-com:vml" xmlns:wp14="http://schemas.microsoft.com/office/word/2010/wordprocessingDrawing" xmlns:wp="http://schemas.openxmlformats.org/drawingml/2006/wordprocessingDrawing" xmlns:w10="urn:schemas-microsoft-com:office:word" xmlns:w="http://schemas.openxmlformats.org/wordprocessingml/2006/main" xmlns:w14="http://schemas.microsoft.com/office/word/2010/wordml" xmlns:w15="http://schemas.microsoft.com/office/word/2012/wordml" xmlns:w16cid="http://schemas.microsoft.com/office/word/2016/wordml/cid" xmlns:w16se="http://schemas.microsoft.com/office/word/2015/wordml/symex" xmlns:wpg="http://schemas.microsoft.com/office/word/2010/wordprocessingGroup" xmlns:wpi="http://schemas.microsoft.com/office/word/2010/wordprocessingInk" xmlns:wne="http://schemas.microsoft.com/office/word/2006/wordml" xmlns:wps="http://schemas.microsoft.com/office/word/2010/wordprocessingShape" mc:Ignorable="w14 w15 w16se w16cid wp14">
   <w:abstractNum w:abstractNumId="0" w15:restartNumberingAfterBreak="0">
+    <w:nsid w:val="1C5A5586"/>
+    <w:multiLevelType w:val="hybridMultilevel"/>
+    <w:tmpl w:val="988816D2"/>
+    <w:lvl w:ilvl="0" w:tplc="0409000F">
+      <w:start w:val="1"/>
+      <w:numFmt w:val="decimal"/>
+      <w:lvlText w:val="%1."/>
+      <w:lvlJc w:val="left"/>
+      <w:pPr>
+        <w:ind w:left="720" w:hanging="360"/>
+      </w:pPr>
+    </w:lvl>
+    <w:lvl w:ilvl="1" w:tplc="04090019" w:tentative="1">
+      <w:start w:val="1"/>
+      <w:numFmt w:val="lowerLetter"/>
+      <w:lvlText w:val="%2."/>
+      <w:lvlJc w:val="left"/>
+      <w:pPr>
+        <w:ind w:left="1440" w:hanging="360"/>
+      </w:pPr>
+    </w:lvl>
+    <w:lvl w:ilvl="2" w:tplc="0409001B" w:tentative="1">
+      <w:start w:val="1"/>
+      <w:numFmt w:val="lowerRoman"/>
+      <w:lvlText w:val="%3."/>
+      <w:lvlJc w:val="right"/>
+      <w:pPr>
+        <w:ind w:left="2160" w:hanging="180"/>
+      </w:pPr>
+    </w:lvl>
+    <w:lvl w:ilvl="3" w:tplc="0409000F" w:tentative="1">
+      <w:start w:val="1"/>
+      <w:numFmt w:val="decimal"/>
+      <w:lvlText w:val="%4."/>
+      <w:lvlJc w:val="left"/>
+      <w:pPr>
+        <w:ind w:left="2880" w:hanging="360"/>
+      </w:pPr>
+    </w:lvl>
+    <w:lvl w:ilvl="4" w:tplc="04090019" w:tentative="1">
+      <w:start w:val="1"/>
+      <w:numFmt w:val="lowerLetter"/>
+      <w:lvlText w:val="%5."/>
+      <w:lvlJc w:val="left"/>
+      <w:pPr>
+        <w:ind w:left="3600" w:hanging="360"/>
+      </w:pPr>
+    </w:lvl>
+    <w:lvl w:ilvl="5" w:tplc="0409001B" w:tentative="1">
+      <w:start w:val="1"/>
+      <w:numFmt w:val="lowerRoman"/>
+      <w:lvlText w:val="%6."/>
+      <w:lvlJc w:val="right"/>
+      <w:pPr>
+        <w:ind w:left="4320" w:hanging="180"/>
+      </w:pPr>
+    </w:lvl>
+    <w:lvl w:ilvl="6" w:tplc="0409000F" w:tentative="1">
+      <w:start w:val="1"/>
+      <w:numFmt w:val="decimal"/>
+      <w:lvlText w:val="%7."/>
+      <w:lvlJc w:val="left"/>
+      <w:pPr>
+        <w:ind w:left="5040" w:hanging="360"/>
+      </w:pPr>
+    </w:lvl>
+    <w:lvl w:ilvl="7" w:tplc="04090019" w:tentative="1">
+      <w:start w:val="1"/>
+      <w:numFmt w:val="lowerLetter"/>
+      <w:lvlText w:val="%8."/>
+      <w:lvlJc w:val="left"/>
+      <w:pPr>
+        <w:ind w:left="5760" w:hanging="360"/>
+      </w:pPr>
+    </w:lvl>
+    <w:lvl w:ilvl="8" w:tplc="0409001B" w:tentative="1">
+      <w:start w:val="1"/>
+      <w:numFmt w:val="lowerRoman"/>
+      <w:lvlText w:val="%9."/>
+      <w:lvlJc w:val="right"/>
+      <w:pPr>
+        <w:ind w:left="6480" w:hanging="180"/>
+      </w:pPr>
+    </w:lvl>
+  </w:abstractNum>
+  <w:abstractNum w:abstractNumId="1" w15:restartNumberingAfterBreak="0">
     <w:nsid w:val="1DAA4CCD"/>
     <w:multiLevelType w:val="hybridMultilevel"/>
     <w:tmpl w:val="E7E27902"/>
@@ -1991,7 +2204,7 @@
       </w:rPr>
     </w:lvl>
   </w:abstractNum>
-  <w:abstractNum w:abstractNumId="1" w15:restartNumberingAfterBreak="0">
+  <w:abstractNum w:abstractNumId="2" w15:restartNumberingAfterBreak="0">
     <w:nsid w:val="1F664C75"/>
     <w:multiLevelType w:val="hybridMultilevel"/>
     <w:tmpl w:val="E0DCE03A"/>
@@ -2105,10 +2318,13 @@
     </w:lvl>
   </w:abstractNum>
   <w:num w:numId="1">
-    <w:abstractNumId w:val="0"/>
+    <w:abstractNumId w:val="1"/>
   </w:num>
   <w:num w:numId="2">
-    <w:abstractNumId w:val="1"/>
+    <w:abstractNumId w:val="2"/>
+  </w:num>
+  <w:num w:numId="3">
+    <w:abstractNumId w:val="0"/>
   </w:num>
 </w:numbering>
 </file>

</xml_diff>